<commit_message>
punto c en doc
</commit_message>
<xml_diff>
--- a/Taller oop.docx
+++ b/Taller oop.docx
@@ -114,11 +114,62 @@
       <w:r>
         <w:t>.</w:t>
       </w:r>
+    </w:p>
+    <w:p>
       <w:bookmarkStart w:id="0" w:name="_GoBack"/>
       <w:bookmarkEnd w:id="0"/>
-    </w:p>
-    <w:p>
-      <w:r>
+      <w:r>
+        <w:rPr>
+          <w:noProof/>
+          <w:lang w:eastAsia="es-CO"/>
+        </w:rPr>
+        <w:drawing>
+          <wp:inline distT="0" distB="0" distL="0" distR="0" wp14:anchorId="78308193" wp14:editId="3B25A967">
+            <wp:extent cx="4133850" cy="2124075"/>
+            <wp:effectExtent l="0" t="0" r="0" b="9525"/>
+            <wp:docPr id="2" name="Imagen 2"/>
+            <wp:cNvGraphicFramePr>
+              <a:graphicFrameLocks xmlns:a="http://schemas.openxmlformats.org/drawingml/2006/main" noChangeAspect="1"/>
+            </wp:cNvGraphicFramePr>
+            <a:graphic xmlns:a="http://schemas.openxmlformats.org/drawingml/2006/main">
+              <a:graphicData uri="http://schemas.openxmlformats.org/drawingml/2006/picture">
+                <pic:pic xmlns:pic="http://schemas.openxmlformats.org/drawingml/2006/picture">
+                  <pic:nvPicPr>
+                    <pic:cNvPr id="1" name=""/>
+                    <pic:cNvPicPr/>
+                  </pic:nvPicPr>
+                  <pic:blipFill rotWithShape="1">
+                    <a:blip r:embed="rId6"/>
+                    <a:srcRect l="25968" t="12679" r="374" b="20004"/>
+                    <a:stretch/>
+                  </pic:blipFill>
+                  <pic:spPr bwMode="auto">
+                    <a:xfrm>
+                      <a:off x="0" y="0"/>
+                      <a:ext cx="4133850" cy="2124075"/>
+                    </a:xfrm>
+                    <a:prstGeom prst="rect">
+                      <a:avLst/>
+                    </a:prstGeom>
+                    <a:ln>
+                      <a:noFill/>
+                    </a:ln>
+                    <a:extLst>
+                      <a:ext uri="{53640926-AAD7-44D8-BBD7-CCE9431645EC}">
+                        <a14:shadowObscured xmlns:a14="http://schemas.microsoft.com/office/drawing/2010/main"/>
+                      </a:ext>
+                    </a:extLst>
+                  </pic:spPr>
+                </pic:pic>
+              </a:graphicData>
+            </a:graphic>
+          </wp:inline>
+        </w:drawing>
+      </w:r>
+    </w:p>
+    <w:p>
+      <w:r>
+        <w:lastRenderedPageBreak/>
         <w:t>d.</w:t>
       </w:r>
     </w:p>

</xml_diff>